<commit_message>
Finish updating the prep assignment fixes
All of these never got moved to the docs folder where they are actually visible to the public.
</commit_message>
<xml_diff>
--- a/docs/hp/L05/05_HW_Answer_Key_A.docx
+++ b/docs/hp/L05/05_HW_Answer_Key_A.docx
@@ -80,12 +80,12 @@
           <wp:inline>
             <wp:extent cx="5334000" cy="4267200"/>
             <wp:effectExtent b="0" l="0" r="0" t="0"/>
-            <wp:docPr descr="" title="" id="1" name="Picture"/>
+            <wp:docPr descr="" title="" id="21" name="Picture"/>
             <a:graphic>
               <a:graphicData uri="http://schemas.openxmlformats.org/drawingml/2006/picture">
                 <pic:pic>
                   <pic:nvPicPr>
-                    <pic:cNvPr descr="/Users/ghsaund/Documents/GitHub/BYUI_M221_Book_Sandbox/homework_prep_build/current_files/L05/05_HW_Answer_Key_A_files/figure-docx/unnamed-chunk-4-1.png" id="0" name="Picture"/>
+                    <pic:cNvPr descr="/Users/ghsaund/Documents/GitHub/BYUI_M221_Book/homework_prep_build/current_files/L05/05_HW_Answer_Key_A_files/figure-docx/unnamed-chunk-4-1.png" id="22" name="Picture"/>
                     <pic:cNvPicPr>
                       <a:picLocks noChangeArrowheads="1" noChangeAspect="1"/>
                     </pic:cNvPicPr>
@@ -128,7 +128,7 @@
       <w:r>
         <w:t xml:space="preserve"> </w:t>
       </w:r>
-      <w:hyperlink r:id="rId21">
+      <w:hyperlink r:id="rId23">
         <w:r>
           <w:rPr>
             <w:rStyle w:val="Hyperlink"/>
@@ -456,7 +456,43 @@
         </w:numPr>
       </w:pPr>
       <w:r>
-        <w:t xml:space="preserve">According to the histogram plot below, the data are … (finish the sentence)</w:t>
+        <w:t xml:space="preserve">According to the histogram shown below, the distribution of the data could be described as…</w:t>
+      </w:r>
+    </w:p>
+    <w:p>
+      <w:pPr>
+        <w:numPr>
+          <w:ilvl w:val="0"/>
+          <w:numId w:val="1010"/>
+        </w:numPr>
+        <w:pStyle w:val="Compact"/>
+      </w:pPr>
+      <w:r>
+        <w:t xml:space="preserve">Right skewed</w:t>
+      </w:r>
+    </w:p>
+    <w:p>
+      <w:pPr>
+        <w:numPr>
+          <w:ilvl w:val="0"/>
+          <w:numId w:val="1010"/>
+        </w:numPr>
+        <w:pStyle w:val="Compact"/>
+      </w:pPr>
+      <w:r>
+        <w:t xml:space="preserve">Left skewed</w:t>
+      </w:r>
+    </w:p>
+    <w:p>
+      <w:pPr>
+        <w:numPr>
+          <w:ilvl w:val="0"/>
+          <w:numId w:val="1010"/>
+        </w:numPr>
+        <w:pStyle w:val="Compact"/>
+      </w:pPr>
+      <w:r>
+        <w:t xml:space="preserve">Normal</w:t>
       </w:r>
     </w:p>
     <w:p>
@@ -468,18 +504,18 @@
           <wp:inline>
             <wp:extent cx="5334000" cy="4267200"/>
             <wp:effectExtent b="0" l="0" r="0" t="0"/>
-            <wp:docPr descr="" title="" id="1" name="Picture"/>
+            <wp:docPr descr="" title="" id="25" name="Picture"/>
             <a:graphic>
               <a:graphicData uri="http://schemas.openxmlformats.org/drawingml/2006/picture">
                 <pic:pic>
                   <pic:nvPicPr>
-                    <pic:cNvPr descr="/Users/ghsaund/Documents/GitHub/BYUI_M221_Book_Sandbox/homework_prep_build/current_files/L05/05_HW_Answer_Key_A_files/figure-docx/unnamed-chunk-7-1.png" id="0" name="Picture"/>
+                    <pic:cNvPr descr="/Users/ghsaund/Documents/GitHub/BYUI_M221_Book/homework_prep_build/current_files/L05/05_HW_Answer_Key_A_files/figure-docx/unnamed-chunk-7-1.png" id="26" name="Picture"/>
                     <pic:cNvPicPr>
                       <a:picLocks noChangeArrowheads="1" noChangeAspect="1"/>
                     </pic:cNvPicPr>
                   </pic:nvPicPr>
                   <pic:blipFill>
-                    <a:blip r:embed="rId22"/>
+                    <a:blip r:embed="rId24"/>
                     <a:stretch>
                       <a:fillRect/>
                     </a:stretch>
@@ -510,7 +546,7 @@
       <w:pPr>
         <w:numPr>
           <w:ilvl w:val="0"/>
-          <w:numId w:val="1010"/>
+          <w:numId w:val="1011"/>
         </w:numPr>
       </w:pPr>
       <w:r>
@@ -521,7 +557,7 @@
       <w:pPr>
         <w:numPr>
           <w:ilvl w:val="0"/>
-          <w:numId w:val="1010"/>
+          <w:numId w:val="1011"/>
         </w:numPr>
       </w:pPr>
       <w:r>
@@ -532,7 +568,7 @@
       <w:pPr>
         <w:numPr>
           <w:ilvl w:val="1"/>
-          <w:numId w:val="1011"/>
+          <w:numId w:val="1012"/>
         </w:numPr>
         <w:pStyle w:val="Compact"/>
       </w:pPr>
@@ -544,7 +580,7 @@
       <w:pPr>
         <w:numPr>
           <w:ilvl w:val="1"/>
-          <w:numId w:val="1011"/>
+          <w:numId w:val="1012"/>
         </w:numPr>
         <w:pStyle w:val="Compact"/>
       </w:pPr>
@@ -556,7 +592,7 @@
       <w:pPr>
         <w:numPr>
           <w:ilvl w:val="1"/>
-          <w:numId w:val="1011"/>
+          <w:numId w:val="1012"/>
         </w:numPr>
         <w:pStyle w:val="Compact"/>
       </w:pPr>
@@ -568,7 +604,7 @@
       <w:pPr>
         <w:numPr>
           <w:ilvl w:val="1"/>
-          <w:numId w:val="1011"/>
+          <w:numId w:val="1012"/>
         </w:numPr>
         <w:pStyle w:val="Compact"/>
       </w:pPr>
@@ -582,26 +618,6 @@
       </w:pPr>
       <w:r>
         <w:t xml:space="preserve">The SAT and the ACT are both aptitude tests designed to measure students’ readiness for college. They are different tests with separate scoring systems, but they measure the same abilities. The highest score possible on the SAT Mathematics section is 800. The distribution of SAT scores is normal with mean 500 and standard deviation 100. The highest score possible on the ACT Mathematics section is 36. ACT scores are normally distributed with mean 18 and standard deviation 6. Use this information to answer questions 13 and 14.</w:t>
-      </w:r>
-    </w:p>
-    <w:p>
-      <w:pPr>
-        <w:numPr>
-          <w:ilvl w:val="0"/>
-          <w:numId w:val="1012"/>
-        </w:numPr>
-        <w:pStyle w:val="Compact"/>
-      </w:pPr>
-      <w:r>
-        <w:t xml:space="preserve">Eleanor scores 680 on the Mathematics part of the SAT. Gerald takes the ACT Mathematics test and scores 27. Calculate the z-scores for each student.</w:t>
-      </w:r>
-    </w:p>
-    <w:p>
-      <w:pPr>
-        <w:pStyle w:val="FirstParagraph"/>
-      </w:pPr>
-      <w:r>
-        <w:t xml:space="preserve">Eleanor’s z-score: __________ Gerald’s z-score: ___________</w:t>
       </w:r>
     </w:p>
     <w:p>
@@ -613,7 +629,7 @@
         <w:pStyle w:val="Compact"/>
       </w:pPr>
       <w:r>
-        <w:t xml:space="preserve">Assuming that both tests measure the same kind of ability, who did better in the Mathematics section? Explain your answer.</w:t>
+        <w:t xml:space="preserve">Eleanor scores 680 on the Mathematics part of the SAT. Gerald takes the ACT Mathematics test and scores 27. Calculate the z-scores for each student.</w:t>
       </w:r>
     </w:p>
     <w:p>
@@ -621,7 +637,7 @@
         <w:pStyle w:val="FirstParagraph"/>
       </w:pPr>
       <w:r>
-        <w:t xml:space="preserve">The label on the ChocoLux candy bar states that it has a net weight of 87.75 grams. Due to the natural variability in the manufacturing process, the chocolate bars do not all weigh exactly 87.75 grams. In fact, the distribution of weights is approximately normal with a mean of 90 grams and a standard deviation of 0.75 grams. Use this information to answer questions 15 through 19.</w:t>
+        <w:t xml:space="preserve">Eleanor’s z-score: __________ Gerald’s z-score: ___________</w:t>
       </w:r>
     </w:p>
     <w:p>
@@ -630,6 +646,26 @@
           <w:ilvl w:val="0"/>
           <w:numId w:val="1014"/>
         </w:numPr>
+        <w:pStyle w:val="Compact"/>
+      </w:pPr>
+      <w:r>
+        <w:t xml:space="preserve">Assuming that both tests measure the same kind of ability, who did better in the Mathematics section? Explain your answer.</w:t>
+      </w:r>
+    </w:p>
+    <w:p>
+      <w:pPr>
+        <w:pStyle w:val="FirstParagraph"/>
+      </w:pPr>
+      <w:r>
+        <w:t xml:space="preserve">The label on the ChocoLux candy bar states that it has a net weight of 87.75 grams. Due to the natural variability in the manufacturing process, the chocolate bars do not all weigh exactly 87.75 grams. In fact, the distribution of weights is approximately normal with a mean of 90 grams and a standard deviation of 0.75 grams. Use this information to answer questions 15 through 19.</w:t>
+      </w:r>
+    </w:p>
+    <w:p>
+      <w:pPr>
+        <w:numPr>
+          <w:ilvl w:val="0"/>
+          <w:numId w:val="1015"/>
+        </w:numPr>
       </w:pPr>
       <w:r>
         <w:t xml:space="preserve">Complete this sentence. About 95% of the ChocoLux candy bars will be between.</w:t>
@@ -639,67 +675,67 @@
       <w:pPr>
         <w:numPr>
           <w:ilvl w:val="1"/>
+          <w:numId w:val="1016"/>
+        </w:numPr>
+        <w:pStyle w:val="Compact"/>
+      </w:pPr>
+      <w:r>
+        <w:t xml:space="preserve">89.25 and 90.75 grams.</w:t>
+      </w:r>
+    </w:p>
+    <w:p>
+      <w:pPr>
+        <w:numPr>
+          <w:ilvl w:val="1"/>
+          <w:numId w:val="1016"/>
+        </w:numPr>
+        <w:pStyle w:val="Compact"/>
+      </w:pPr>
+      <w:r>
+        <w:t xml:space="preserve">88.5 and 91.5 grams.</w:t>
+      </w:r>
+    </w:p>
+    <w:p>
+      <w:pPr>
+        <w:numPr>
+          <w:ilvl w:val="1"/>
+          <w:numId w:val="1016"/>
+        </w:numPr>
+        <w:pStyle w:val="Compact"/>
+      </w:pPr>
+      <w:r>
+        <w:t xml:space="preserve">87.75 and 92.25 grams.</w:t>
+      </w:r>
+    </w:p>
+    <w:p>
+      <w:pPr>
+        <w:numPr>
+          <w:ilvl w:val="1"/>
+          <w:numId w:val="1016"/>
+        </w:numPr>
+        <w:pStyle w:val="Compact"/>
+      </w:pPr>
+      <w:r>
+        <w:t xml:space="preserve">87 and 93 grams.</w:t>
+      </w:r>
+    </w:p>
+    <w:p>
+      <w:pPr>
+        <w:numPr>
+          <w:ilvl w:val="0"/>
           <w:numId w:val="1015"/>
         </w:numPr>
-        <w:pStyle w:val="Compact"/>
-      </w:pPr>
-      <w:r>
-        <w:t xml:space="preserve">89.25 and 90.75 grams.</w:t>
-      </w:r>
-    </w:p>
-    <w:p>
-      <w:pPr>
-        <w:numPr>
-          <w:ilvl w:val="1"/>
+      </w:pPr>
+      <w:r>
+        <w:t xml:space="preserve">What proportion of the bars actually weigh less than 87.75 grams? In other words, what proportion of the customers is getting less candy than they should? Give your answer accurate to 3 decimal places. (Use the applet) _________</w:t>
+      </w:r>
+    </w:p>
+    <w:p>
+      <w:pPr>
+        <w:numPr>
+          <w:ilvl w:val="0"/>
           <w:numId w:val="1015"/>
         </w:numPr>
-        <w:pStyle w:val="Compact"/>
-      </w:pPr>
-      <w:r>
-        <w:t xml:space="preserve">88.5 and 91.5 grams.</w:t>
-      </w:r>
-    </w:p>
-    <w:p>
-      <w:pPr>
-        <w:numPr>
-          <w:ilvl w:val="1"/>
-          <w:numId w:val="1015"/>
-        </w:numPr>
-        <w:pStyle w:val="Compact"/>
-      </w:pPr>
-      <w:r>
-        <w:t xml:space="preserve">87.75 and 92.25 grams.</w:t>
-      </w:r>
-    </w:p>
-    <w:p>
-      <w:pPr>
-        <w:numPr>
-          <w:ilvl w:val="1"/>
-          <w:numId w:val="1015"/>
-        </w:numPr>
-        <w:pStyle w:val="Compact"/>
-      </w:pPr>
-      <w:r>
-        <w:t xml:space="preserve">87 and 93 grams.</w:t>
-      </w:r>
-    </w:p>
-    <w:p>
-      <w:pPr>
-        <w:numPr>
-          <w:ilvl w:val="0"/>
-          <w:numId w:val="1014"/>
-        </w:numPr>
-      </w:pPr>
-      <w:r>
-        <w:t xml:space="preserve">What proportion of the bars actually weigh less than 87.75 grams? In other words, what proportion of the customers is getting less candy than they should? Give your answer accurate to 3 decimal places. (Use the applet) _________</w:t>
-      </w:r>
-    </w:p>
-    <w:p>
-      <w:pPr>
-        <w:numPr>
-          <w:ilvl w:val="0"/>
-          <w:numId w:val="1014"/>
-        </w:numPr>
       </w:pPr>
       <w:r>
         <w:t xml:space="preserve">What is the probability that the weight of a randomly selected candy bar will be greater than 91.3 grams? Give your answer accurate to 3 decimal places.</w:t>
@@ -707,7 +743,7 @@
       <w:r>
         <w:t xml:space="preserve"> </w:t>
       </w:r>
-      <w:hyperlink r:id="rId23">
+      <w:hyperlink r:id="rId27">
         <w:r>
           <w:rPr>
             <w:rStyle w:val="Hyperlink"/>
@@ -726,7 +762,7 @@
       <w:pPr>
         <w:numPr>
           <w:ilvl w:val="0"/>
-          <w:numId w:val="1014"/>
+          <w:numId w:val="1015"/>
         </w:numPr>
       </w:pPr>
       <w:r>
@@ -737,7 +773,7 @@
       <w:pPr>
         <w:numPr>
           <w:ilvl w:val="0"/>
-          <w:numId w:val="1014"/>
+          <w:numId w:val="1015"/>
         </w:numPr>
       </w:pPr>
       <w:r>
@@ -752,7 +788,7 @@
         <w:t xml:space="preserve">–&gt;</w:t>
       </w:r>
     </w:p>
-    <w:bookmarkStart w:id="26" w:name="solutions"/>
+    <w:bookmarkStart w:id="34" w:name="solutions"/>
     <w:p>
       <w:pPr>
         <w:pStyle w:val="Heading2"/>
@@ -783,7 +819,7 @@
     <w:tbl>
       <w:tblPr>
         <w:tblStyle w:val="Table"/>
-        <w:tblW w:type="pct" w:w="5000.0"/>
+        <w:tblW w:type="pct" w:w="5000"/>
         <w:tblLook w:firstRow="1" w:lastRow="0" w:firstColumn="0" w:lastColumn="0" w:noHBand="0" w:noVBand="0" w:val="0020"/>
       </w:tblPr>
       <w:tblGrid>
@@ -792,7 +828,11 @@
         <w:gridCol w:w="6546"/>
       </w:tblGrid>
       <w:tr>
-        <w:tc>
+        <w:trPr>
+          <w:tblHeader w:val="true"/>
+        </w:trPr>
+        <w:tc>
+          <w:tcPr/>
           <w:p>
             <w:pPr>
               <w:pStyle w:val="Compact"/>
@@ -804,6 +844,7 @@
           </w:p>
         </w:tc>
         <w:tc>
+          <w:tcPr/>
           <w:p>
             <w:pPr>
               <w:pStyle w:val="Compact"/>
@@ -815,6 +856,7 @@
           </w:p>
         </w:tc>
         <w:tc>
+          <w:tcPr/>
           <w:p>
             <w:pPr>
               <w:pStyle w:val="Compact"/>
@@ -828,6 +870,7 @@
       </w:tr>
       <w:tr>
         <w:tc>
+          <w:tcPr/>
           <w:p>
             <w:pPr>
               <w:pStyle w:val="Compact"/>
@@ -839,6 +882,7 @@
           </w:p>
         </w:tc>
         <w:tc>
+          <w:tcPr/>
           <w:p>
             <w:pPr>
               <w:pStyle w:val="Compact"/>
@@ -850,6 +894,7 @@
           </w:p>
         </w:tc>
         <w:tc>
+          <w:tcPr/>
           <w:p>
             <w:pPr>
               <w:pStyle w:val="Compact"/>
@@ -863,6 +908,7 @@
       </w:tr>
       <w:tr>
         <w:tc>
+          <w:tcPr/>
           <w:p>
             <w:pPr>
               <w:pStyle w:val="Compact"/>
@@ -874,6 +920,7 @@
           </w:p>
         </w:tc>
         <w:tc>
+          <w:tcPr/>
           <w:p>
             <w:pPr>
               <w:pStyle w:val="Compact"/>
@@ -885,6 +932,7 @@
           </w:p>
         </w:tc>
         <w:tc>
+          <w:tcPr/>
           <w:p>
             <w:pPr>
               <w:pStyle w:val="Compact"/>
@@ -898,6 +946,7 @@
       </w:tr>
       <w:tr>
         <w:tc>
+          <w:tcPr/>
           <w:p>
             <w:pPr>
               <w:pStyle w:val="Compact"/>
@@ -909,6 +958,7 @@
           </w:p>
         </w:tc>
         <w:tc>
+          <w:tcPr/>
           <w:p>
             <w:pPr>
               <w:pStyle w:val="Compact"/>
@@ -920,6 +970,7 @@
           </w:p>
         </w:tc>
         <w:tc>
+          <w:tcPr/>
           <w:p>
             <w:pPr>
               <w:pStyle w:val="Compact"/>
@@ -930,18 +981,18 @@
                 <wp:inline>
                   <wp:extent cx="5334000" cy="4267200"/>
                   <wp:effectExtent b="0" l="0" r="0" t="0"/>
-                  <wp:docPr descr="qqPrice" title="" id="1" name="Picture"/>
+                  <wp:docPr descr="qqPrice" title="" id="29" name="Picture"/>
                   <a:graphic>
                     <a:graphicData uri="http://schemas.openxmlformats.org/drawingml/2006/picture">
                       <pic:pic>
                         <pic:nvPicPr>
-                          <pic:cNvPr descr="../images/L5_Homework_Q03_QQPlot_Price.png" id="0" name="Picture"/>
+                          <pic:cNvPr descr="../images/L5_Homework_Q03_QQPlot_Price.png" id="30" name="Picture"/>
                           <pic:cNvPicPr>
                             <a:picLocks noChangeArrowheads="1" noChangeAspect="1"/>
                           </pic:cNvPicPr>
                         </pic:nvPicPr>
                         <pic:blipFill>
-                          <a:blip r:embed="rId24"/>
+                          <a:blip r:embed="rId28"/>
                           <a:stretch>
                             <a:fillRect/>
                           </a:stretch>
@@ -975,18 +1026,18 @@
                 <wp:inline>
                   <wp:extent cx="5334000" cy="4267200"/>
                   <wp:effectExtent b="0" l="0" r="0" t="0"/>
-                  <wp:docPr descr="qqVolume" title="" id="1" name="Picture"/>
+                  <wp:docPr descr="qqVolume" title="" id="32" name="Picture"/>
                   <a:graphic>
                     <a:graphicData uri="http://schemas.openxmlformats.org/drawingml/2006/picture">
                       <pic:pic>
                         <pic:nvPicPr>
-                          <pic:cNvPr descr="../images/L5_Homework_Q03_QQPlot_Volume.png" id="0" name="Picture"/>
+                          <pic:cNvPr descr="../images/L5_Homework_Q03_QQPlot_Volume.png" id="33" name="Picture"/>
                           <pic:cNvPicPr>
                             <a:picLocks noChangeArrowheads="1" noChangeAspect="1"/>
                           </pic:cNvPicPr>
                         </pic:nvPicPr>
                         <pic:blipFill>
-                          <a:blip r:embed="rId25"/>
+                          <a:blip r:embed="rId31"/>
                           <a:stretch>
                             <a:fillRect/>
                           </a:stretch>
@@ -1029,6 +1080,7 @@
       </w:tr>
       <w:tr>
         <w:tc>
+          <w:tcPr/>
           <w:p>
             <w:pPr>
               <w:pStyle w:val="Compact"/>
@@ -1040,6 +1092,7 @@
           </w:p>
         </w:tc>
         <w:tc>
+          <w:tcPr/>
           <w:p>
             <w:pPr>
               <w:pStyle w:val="Compact"/>
@@ -1051,6 +1104,7 @@
           </w:p>
         </w:tc>
         <w:tc>
+          <w:tcPr/>
           <w:p>
             <w:pPr>
               <w:pStyle w:val="Compact"/>
@@ -1064,6 +1118,7 @@
       </w:tr>
       <w:tr>
         <w:tc>
+          <w:tcPr/>
           <w:p>
             <w:pPr>
               <w:pStyle w:val="Compact"/>
@@ -1075,6 +1130,7 @@
           </w:p>
         </w:tc>
         <w:tc>
+          <w:tcPr/>
           <w:p>
             <w:pPr>
               <w:pStyle w:val="Compact"/>
@@ -1086,6 +1142,7 @@
           </w:p>
         </w:tc>
         <w:tc>
+          <w:tcPr/>
           <w:p>
             <w:pPr>
               <w:pStyle w:val="Compact"/>
@@ -1099,6 +1156,7 @@
       </w:tr>
       <w:tr>
         <w:tc>
+          <w:tcPr/>
           <w:p>
             <w:pPr>
               <w:pStyle w:val="Compact"/>
@@ -1110,6 +1168,7 @@
           </w:p>
         </w:tc>
         <w:tc>
+          <w:tcPr/>
           <w:p>
             <w:pPr>
               <w:pStyle w:val="Compact"/>
@@ -1121,6 +1180,7 @@
           </w:p>
         </w:tc>
         <w:tc>
+          <w:tcPr/>
           <w:p>
             <w:pPr>
               <w:pStyle w:val="Compact"/>
@@ -1134,6 +1194,7 @@
       </w:tr>
       <w:tr>
         <w:tc>
+          <w:tcPr/>
           <w:p>
             <w:pPr>
               <w:pStyle w:val="Compact"/>
@@ -1145,6 +1206,7 @@
           </w:p>
         </w:tc>
         <w:tc>
+          <w:tcPr/>
           <w:p>
             <w:pPr>
               <w:pStyle w:val="Compact"/>
@@ -1156,6 +1218,7 @@
           </w:p>
         </w:tc>
         <w:tc>
+          <w:tcPr/>
           <w:p>
             <w:pPr>
               <w:pStyle w:val="Compact"/>
@@ -1169,6 +1232,7 @@
       </w:tr>
       <w:tr>
         <w:tc>
+          <w:tcPr/>
           <w:p>
             <w:pPr>
               <w:pStyle w:val="Compact"/>
@@ -1180,6 +1244,7 @@
           </w:p>
         </w:tc>
         <w:tc>
+          <w:tcPr/>
           <w:p>
             <w:pPr>
               <w:pStyle w:val="Compact"/>
@@ -1191,6 +1256,7 @@
           </w:p>
         </w:tc>
         <w:tc>
+          <w:tcPr/>
           <w:p>
             <w:pPr>
               <w:pStyle w:val="Compact"/>
@@ -1204,6 +1270,7 @@
       </w:tr>
       <w:tr>
         <w:tc>
+          <w:tcPr/>
           <w:p>
             <w:pPr>
               <w:pStyle w:val="Compact"/>
@@ -1215,6 +1282,7 @@
           </w:p>
         </w:tc>
         <w:tc>
+          <w:tcPr/>
           <w:p>
             <w:pPr>
               <w:pStyle w:val="Compact"/>
@@ -1226,6 +1294,7 @@
           </w:p>
         </w:tc>
         <w:tc>
+          <w:tcPr/>
           <w:p>
             <w:pPr>
               <w:pStyle w:val="Compact"/>
@@ -1239,6 +1308,7 @@
       </w:tr>
       <w:tr>
         <w:tc>
+          <w:tcPr/>
           <w:p>
             <w:pPr>
               <w:pStyle w:val="Compact"/>
@@ -1250,6 +1320,7 @@
           </w:p>
         </w:tc>
         <w:tc>
+          <w:tcPr/>
           <w:p>
             <w:pPr>
               <w:pStyle w:val="Compact"/>
@@ -1261,19 +1332,21 @@
           </w:p>
         </w:tc>
         <w:tc>
+          <w:tcPr/>
           <w:p>
             <w:pPr>
               <w:pStyle w:val="Compact"/>
               <w:jc w:val="left"/>
             </w:pPr>
             <w:r>
-              <w:t xml:space="preserve">d. does not follow a normal distribution.</w:t>
+              <w:t xml:space="preserve">a. Right skewed</w:t>
             </w:r>
           </w:p>
         </w:tc>
       </w:tr>
       <w:tr>
         <w:tc>
+          <w:tcPr/>
           <w:p>
             <w:pPr>
               <w:pStyle w:val="Compact"/>
@@ -1285,6 +1358,7 @@
           </w:p>
         </w:tc>
         <w:tc>
+          <w:tcPr/>
           <w:p>
             <w:pPr>
               <w:pStyle w:val="Compact"/>
@@ -1296,6 +1370,7 @@
           </w:p>
         </w:tc>
         <w:tc>
+          <w:tcPr/>
           <w:p>
             <w:pPr>
               <w:pStyle w:val="Compact"/>
@@ -1326,6 +1401,7 @@
       </w:tr>
       <w:tr>
         <w:tc>
+          <w:tcPr/>
           <w:p>
             <w:pPr>
               <w:pStyle w:val="Compact"/>
@@ -1337,6 +1413,7 @@
           </w:p>
         </w:tc>
         <w:tc>
+          <w:tcPr/>
           <w:p>
             <w:pPr>
               <w:pStyle w:val="Compact"/>
@@ -1348,6 +1425,7 @@
           </w:p>
         </w:tc>
         <w:tc>
+          <w:tcPr/>
           <w:p>
             <w:pPr>
               <w:pStyle w:val="Compact"/>
@@ -1361,6 +1439,7 @@
       </w:tr>
       <w:tr>
         <w:tc>
+          <w:tcPr/>
           <w:p>
             <w:pPr>
               <w:pStyle w:val="Compact"/>
@@ -1372,6 +1451,7 @@
           </w:p>
         </w:tc>
         <w:tc>
+          <w:tcPr/>
           <w:p>
             <w:pPr>
               <w:pStyle w:val="Compact"/>
@@ -1383,6 +1463,7 @@
           </w:p>
         </w:tc>
         <w:tc>
+          <w:tcPr/>
           <w:p>
             <w:pPr>
               <w:pStyle w:val="Compact"/>
@@ -1402,6 +1483,7 @@
       </w:tr>
       <w:tr>
         <w:tc>
+          <w:tcPr/>
           <w:p>
             <w:pPr>
               <w:pStyle w:val="Compact"/>
@@ -1413,6 +1495,7 @@
           </w:p>
         </w:tc>
         <w:tc>
+          <w:tcPr/>
           <w:p>
             <w:pPr>
               <w:pStyle w:val="Compact"/>
@@ -1424,6 +1507,7 @@
           </w:p>
         </w:tc>
         <w:tc>
+          <w:tcPr/>
           <w:p>
             <w:pPr>
               <w:pStyle w:val="Compact"/>
@@ -1449,6 +1533,7 @@
       </w:tr>
       <w:tr>
         <w:tc>
+          <w:tcPr/>
           <w:p>
             <w:pPr>
               <w:pStyle w:val="Compact"/>
@@ -1460,6 +1545,7 @@
           </w:p>
         </w:tc>
         <w:tc>
+          <w:tcPr/>
           <w:p>
             <w:pPr>
               <w:pStyle w:val="Compact"/>
@@ -1471,6 +1557,7 @@
           </w:p>
         </w:tc>
         <w:tc>
+          <w:tcPr/>
           <w:p>
             <w:pPr>
               <w:pStyle w:val="Compact"/>
@@ -1484,6 +1571,7 @@
       </w:tr>
       <w:tr>
         <w:tc>
+          <w:tcPr/>
           <w:p>
             <w:pPr>
               <w:pStyle w:val="Compact"/>
@@ -1495,6 +1583,7 @@
           </w:p>
         </w:tc>
         <w:tc>
+          <w:tcPr/>
           <w:p>
             <w:pPr>
               <w:pStyle w:val="Compact"/>
@@ -1506,6 +1595,7 @@
           </w:p>
         </w:tc>
         <w:tc>
+          <w:tcPr/>
           <w:p>
             <w:pPr>
               <w:pStyle w:val="Compact"/>
@@ -1519,6 +1609,7 @@
       </w:tr>
       <w:tr>
         <w:tc>
+          <w:tcPr/>
           <w:p>
             <w:pPr>
               <w:pStyle w:val="Compact"/>
@@ -1530,6 +1621,7 @@
           </w:p>
         </w:tc>
         <w:tc>
+          <w:tcPr/>
           <w:p>
             <w:pPr>
               <w:pStyle w:val="Compact"/>
@@ -1541,6 +1633,7 @@
           </w:p>
         </w:tc>
         <w:tc>
+          <w:tcPr/>
           <w:p>
             <w:pPr>
               <w:pStyle w:val="Compact"/>
@@ -1554,6 +1647,7 @@
       </w:tr>
       <w:tr>
         <w:tc>
+          <w:tcPr/>
           <w:p>
             <w:pPr>
               <w:pStyle w:val="Compact"/>
@@ -1565,6 +1659,7 @@
           </w:p>
         </w:tc>
         <w:tc>
+          <w:tcPr/>
           <w:p>
             <w:pPr>
               <w:pStyle w:val="Compact"/>
@@ -1576,6 +1671,7 @@
           </w:p>
         </w:tc>
         <w:tc>
+          <w:tcPr/>
           <w:p>
             <w:pPr>
               <w:pStyle w:val="Compact"/>
@@ -1589,6 +1685,7 @@
       </w:tr>
       <w:tr>
         <w:tc>
+          <w:tcPr/>
           <w:p>
             <w:pPr>
               <w:pStyle w:val="Compact"/>
@@ -1600,6 +1697,7 @@
           </w:p>
         </w:tc>
         <w:tc>
+          <w:tcPr/>
           <w:p>
             <w:pPr>
               <w:pStyle w:val="Compact"/>
@@ -1611,6 +1709,7 @@
           </w:p>
         </w:tc>
         <w:tc>
+          <w:tcPr/>
           <w:p>
             <w:pPr>
               <w:pStyle w:val="Compact"/>
@@ -1629,7 +1728,7 @@
         </w:tc>
       </w:tr>
     </w:tbl>
-    <w:bookmarkEnd w:id="26"/>
+    <w:bookmarkEnd w:id="34"/>
     <w:sectPr/>
   </w:body>
 </w:document>
@@ -1661,7 +1760,7 @@
 <file path=word/numbering.xml><?xml version="1.0" encoding="utf-8"?>
 <w:numbering xmlns:w="http://schemas.openxmlformats.org/wordprocessingml/2006/main">
   <w:abstractNum w:abstractNumId="990">
-    <w:nsid w:val="2c1ae401"/>
+    <w:nsid w:val="A990"/>
     <w:multiLevelType w:val="multilevel"/>
     <w:lvl w:ilvl="0">
       <w:numFmt w:val="bullet"/>
@@ -1737,7 +1836,7 @@
     </w:lvl>
   </w:abstractNum>
   <w:abstractNum w:abstractNumId="99412">
-    <w:nsid w:val="ea454b4c"/>
+    <w:nsid w:val="A99412"/>
     <w:multiLevelType w:val="multilevel"/>
     <w:lvl w:ilvl="0">
       <w:start w:val="2"/>
@@ -1822,7 +1921,7 @@
     </w:lvl>
   </w:abstractNum>
   <w:abstractNum w:abstractNumId="99711">
-    <w:nsid w:val="71315dca"/>
+    <w:nsid w:val="A99711"/>
     <w:multiLevelType w:val="multilevel"/>
     <w:lvl w:ilvl="0">
       <w:start w:val="1"/>
@@ -1907,7 +2006,7 @@
     </w:lvl>
   </w:abstractNum>
   <w:abstractNum w:abstractNumId="99413">
-    <w:nsid w:val="47261bad"/>
+    <w:nsid w:val="A99413"/>
     <w:multiLevelType w:val="multilevel"/>
     <w:lvl w:ilvl="0">
       <w:start w:val="3"/>
@@ -1992,7 +2091,7 @@
     </w:lvl>
   </w:abstractNum>
   <w:abstractNum w:abstractNumId="994111">
-    <w:nsid w:val="b3cbbdee"/>
+    <w:nsid w:val="A994111"/>
     <w:multiLevelType w:val="multilevel"/>
     <w:lvl w:ilvl="0">
       <w:start w:val="11"/>
@@ -2077,7 +2176,7 @@
     </w:lvl>
   </w:abstractNum>
   <w:abstractNum w:abstractNumId="994113">
-    <w:nsid w:val="4fbe019a"/>
+    <w:nsid w:val="A994113"/>
     <w:multiLevelType w:val="multilevel"/>
     <w:lvl w:ilvl="0">
       <w:start w:val="13"/>
@@ -2162,7 +2261,7 @@
     </w:lvl>
   </w:abstractNum>
   <w:abstractNum w:abstractNumId="994114">
-    <w:nsid w:val="91a27d85"/>
+    <w:nsid w:val="A994114"/>
     <w:multiLevelType w:val="multilevel"/>
     <w:lvl w:ilvl="0">
       <w:start w:val="14"/>
@@ -2247,7 +2346,7 @@
     </w:lvl>
   </w:abstractNum>
   <w:abstractNum w:abstractNumId="994115">
-    <w:nsid w:val="615f1ed2"/>
+    <w:nsid w:val="A994115"/>
     <w:multiLevelType w:val="multilevel"/>
     <w:lvl w:ilvl="0">
       <w:start w:val="15"/>
@@ -2605,6 +2704,36 @@
     </w:lvlOverride>
   </w:num>
   <w:num w:numId="1010">
+    <w:abstractNumId w:val="99711"/>
+    <w:lvlOverride w:ilvl="0">
+      <w:startOverride w:val="1"/>
+    </w:lvlOverride>
+    <w:lvlOverride w:ilvl="1">
+      <w:startOverride w:val="1"/>
+    </w:lvlOverride>
+    <w:lvlOverride w:ilvl="2">
+      <w:startOverride w:val="1"/>
+    </w:lvlOverride>
+    <w:lvlOverride w:ilvl="3">
+      <w:startOverride w:val="1"/>
+    </w:lvlOverride>
+    <w:lvlOverride w:ilvl="4">
+      <w:startOverride w:val="1"/>
+    </w:lvlOverride>
+    <w:lvlOverride w:ilvl="5">
+      <w:startOverride w:val="1"/>
+    </w:lvlOverride>
+    <w:lvlOverride w:ilvl="6">
+      <w:startOverride w:val="1"/>
+    </w:lvlOverride>
+    <w:lvlOverride w:ilvl="7">
+      <w:startOverride w:val="1"/>
+    </w:lvlOverride>
+    <w:lvlOverride w:ilvl="8">
+      <w:startOverride w:val="1"/>
+    </w:lvlOverride>
+  </w:num>
+  <w:num w:numId="1011">
     <w:abstractNumId w:val="994111"/>
     <w:lvlOverride w:ilvl="0">
       <w:startOverride w:val="11"/>
@@ -2634,7 +2763,7 @@
       <w:startOverride w:val="11"/>
     </w:lvlOverride>
   </w:num>
-  <w:num w:numId="1011">
+  <w:num w:numId="1012">
     <w:abstractNumId w:val="99711"/>
     <w:lvlOverride w:ilvl="0">
       <w:startOverride w:val="1"/>
@@ -2664,7 +2793,7 @@
       <w:startOverride w:val="1"/>
     </w:lvlOverride>
   </w:num>
-  <w:num w:numId="1012">
+  <w:num w:numId="1013">
     <w:abstractNumId w:val="994113"/>
     <w:lvlOverride w:ilvl="0">
       <w:startOverride w:val="13"/>
@@ -2694,7 +2823,7 @@
       <w:startOverride w:val="13"/>
     </w:lvlOverride>
   </w:num>
-  <w:num w:numId="1013">
+  <w:num w:numId="1014">
     <w:abstractNumId w:val="994114"/>
     <w:lvlOverride w:ilvl="0">
       <w:startOverride w:val="14"/>
@@ -2724,7 +2853,7 @@
       <w:startOverride w:val="14"/>
     </w:lvlOverride>
   </w:num>
-  <w:num w:numId="1014">
+  <w:num w:numId="1015">
     <w:abstractNumId w:val="994115"/>
     <w:lvlOverride w:ilvl="0">
       <w:startOverride w:val="15"/>
@@ -2754,7 +2883,7 @@
       <w:startOverride w:val="15"/>
     </w:lvlOverride>
   </w:num>
-  <w:num w:numId="1015">
+  <w:num w:numId="1016">
     <w:abstractNumId w:val="99711"/>
     <w:lvlOverride w:ilvl="0">
       <w:startOverride w:val="1"/>
@@ -2792,10 +2921,10 @@
   <w:docDefaults>
     <w:rPrDefault>
       <w:rPr>
-        <w:rFonts w:asciiTheme="minorHAnsi" w:eastAsiaTheme="minorHAnsi" w:hAnsiTheme="minorHAnsi" w:cstheme="minorBidi"/>
+        <w:rFonts w:asciiTheme="minorHAnsi" w:cstheme="minorBidi" w:eastAsiaTheme="minorHAnsi" w:hAnsiTheme="minorHAnsi"/>
         <w:sz w:val="24"/>
         <w:szCs w:val="24"/>
-        <w:lang w:val="en-US" w:eastAsia="en-US" w:bidi="ar-SA"/>
+        <w:lang w:bidi="ar-SA" w:eastAsia="en-US" w:val="en-US"/>
       </w:rPr>
     </w:rPrDefault>
     <w:pPrDefault>
@@ -2804,35 +2933,35 @@
       </w:pPr>
     </w:pPrDefault>
   </w:docDefaults>
-  <w:latentStyles w:defLockedState="0" w:defUIPriority="0" w:defSemiHidden="0" w:defUnhideWhenUsed="0" w:defQFormat="0" w:count="276"/>
-  <w:style w:type="paragraph" w:default="1" w:styleId="Normal">
+  <w:latentStyles w:count="276" w:defLockedState="0" w:defQFormat="0" w:defSemiHidden="0" w:defUIPriority="0" w:defUnhideWhenUsed="0"/>
+  <w:style w:default="1" w:styleId="Normal" w:type="paragraph">
     <w:name w:val="Normal"/>
     <w:qFormat/>
   </w:style>
-  <w:style w:type="paragraph" w:styleId="BodyText">
+  <w:style w:styleId="BodyText" w:type="paragraph">
     <w:name w:val="Body Text"/>
     <w:basedOn w:val="Normal"/>
     <w:link w:val="BodyTextChar"/>
     <w:pPr>
-      <w:spacing w:before="180" w:after="180"/>
+      <w:spacing w:after="180" w:before="180"/>
     </w:pPr>
     <w:qFormat/>
   </w:style>
-  <w:style w:type="paragraph" w:customStyle="1" w:styleId="FirstParagraph">
+  <w:style w:customStyle="1" w:styleId="FirstParagraph" w:type="paragraph">
     <w:name w:val="First Paragraph"/>
     <w:basedOn w:val="BodyText"/>
     <w:next w:val="BodyText"/>
     <w:qFormat/>
   </w:style>
-  <w:style w:type="paragraph" w:customStyle="1" w:styleId="Compact">
+  <w:style w:customStyle="1" w:styleId="Compact" w:type="paragraph">
     <w:name w:val="Compact"/>
     <w:basedOn w:val="BodyText"/>
     <w:qFormat/>
     <w:pPr>
-      <w:spacing w:before="36" w:after="36"/>
+      <w:spacing w:after="36" w:before="36"/>
     </w:pPr>
   </w:style>
-  <w:style w:type="paragraph" w:styleId="Title">
+  <w:style w:styleId="Title" w:type="paragraph">
     <w:name w:val="Title"/>
     <w:basedOn w:val="Normal"/>
     <w:next w:val="BodyText"/>
@@ -2840,19 +2969,19 @@
     <w:pPr>
       <w:keepNext/>
       <w:keepLines/>
-      <w:spacing w:before="480" w:after="240"/>
+      <w:spacing w:after="240" w:before="480"/>
       <w:jc w:val="center"/>
     </w:pPr>
     <w:rPr>
-      <w:rFonts w:asciiTheme="majorHAnsi" w:eastAsiaTheme="majorEastAsia" w:hAnsiTheme="majorHAnsi" w:cstheme="majorBidi"/>
+      <w:rFonts w:asciiTheme="majorHAnsi" w:cstheme="majorBidi" w:eastAsiaTheme="majorEastAsia" w:hAnsiTheme="majorHAnsi"/>
       <w:b/>
       <w:bCs/>
-      <w:color w:val="345A8A" w:themeColor="accent1" w:themeShade="B5"/>
+      <w:color w:themeColor="accent1" w:themeShade="B5" w:val="345A8A"/>
       <w:sz w:val="36"/>
       <w:szCs w:val="36"/>
     </w:rPr>
   </w:style>
-  <w:style w:type="paragraph" w:styleId="Subtitle">
+  <w:style w:styleId="Subtitle" w:type="paragraph">
     <w:name w:val="Subtitle"/>
     <w:basedOn w:val="Title"/>
     <w:next w:val="BodyText"/>
@@ -2860,7 +2989,7 @@
     <w:pPr>
       <w:keepNext/>
       <w:keepLines/>
-      <w:spacing w:before="240" w:after="240"/>
+      <w:spacing w:after="240" w:before="240"/>
       <w:jc w:val="center"/>
     </w:pPr>
     <w:rPr>
@@ -2868,7 +2997,7 @@
       <w:szCs w:val="30"/>
     </w:rPr>
   </w:style>
-  <w:style w:type="paragraph" w:customStyle="1" w:styleId="Author">
+  <w:style w:customStyle="1" w:styleId="Author" w:type="paragraph">
     <w:name w:val="Author"/>
     <w:next w:val="BodyText"/>
     <w:qFormat/>
@@ -2878,7 +3007,7 @@
       <w:jc w:val="center"/>
     </w:pPr>
   </w:style>
-  <w:style w:type="paragraph" w:styleId="Date">
+  <w:style w:styleId="Date" w:type="paragraph">
     <w:name w:val="Date"/>
     <w:next w:val="BodyText"/>
     <w:qFormat/>
@@ -2888,7 +3017,7 @@
       <w:jc w:val="center"/>
     </w:pPr>
   </w:style>
-  <w:style w:type="paragraph" w:customStyle="1" w:styleId="Abstract">
+  <w:style w:customStyle="1" w:styleId="Abstract" w:type="paragraph">
     <w:name w:val="Abstract"/>
     <w:basedOn w:val="Normal"/>
     <w:next w:val="BodyText"/>
@@ -2896,14 +3025,14 @@
     <w:pPr>
       <w:keepNext/>
       <w:keepLines/>
-      <w:spacing w:before="300" w:after="300"/>
+      <w:spacing w:after="300" w:before="300"/>
     </w:pPr>
     <w:rPr>
       <w:sz w:val="20"/>
       <w:szCs w:val="20"/>
     </w:rPr>
   </w:style>
-  <w:style w:type="paragraph" w:styleId="Bibliography">
+  <w:style w:styleId="Bibliography" w:type="paragraph">
     <w:name w:val="Bibliography"/>
     <w:basedOn w:val="Normal"/>
     <w:next w:val="Bibliography"/>
@@ -2911,7 +3040,7 @@
     <w:pPr/>
     <w:rPr/>
   </w:style>
-  <w:style w:type="paragraph" w:styleId="Heading1">
+  <w:style w:styleId="Heading1" w:type="paragraph">
     <w:name w:val="Heading 1"/>
     <w:basedOn w:val="Normal"/>
     <w:next w:val="BodyText"/>
@@ -2920,19 +3049,19 @@
     <w:pPr>
       <w:keepNext/>
       <w:keepLines/>
-      <w:spacing w:before="480" w:after="0"/>
+      <w:spacing w:after="0" w:before="480"/>
       <w:outlineLvl w:val="0"/>
     </w:pPr>
     <w:rPr>
-      <w:rFonts w:asciiTheme="majorHAnsi" w:eastAsiaTheme="majorEastAsia" w:hAnsiTheme="majorHAnsi" w:cstheme="majorBidi"/>
+      <w:rFonts w:asciiTheme="majorHAnsi" w:cstheme="majorBidi" w:eastAsiaTheme="majorEastAsia" w:hAnsiTheme="majorHAnsi"/>
       <w:b/>
       <w:bCs/>
-      <w:color w:val="4F81BD" w:themeColor="accent1"/>
+      <w:color w:themeColor="accent1" w:val="4F81BD"/>
       <w:sz w:val="32"/>
       <w:szCs w:val="32"/>
     </w:rPr>
   </w:style>
-  <w:style w:type="paragraph" w:styleId="Heading2">
+  <w:style w:styleId="Heading2" w:type="paragraph">
     <w:name w:val="Heading 2"/>
     <w:basedOn w:val="Normal"/>
     <w:next w:val="BodyText"/>
@@ -2942,19 +3071,19 @@
     <w:pPr>
       <w:keepNext/>
       <w:keepLines/>
-      <w:spacing w:before="200" w:after="0"/>
+      <w:spacing w:after="0" w:before="200"/>
       <w:outlineLvl w:val="1"/>
     </w:pPr>
     <w:rPr>
-      <w:rFonts w:asciiTheme="majorHAnsi" w:eastAsiaTheme="majorEastAsia" w:hAnsiTheme="majorHAnsi" w:cstheme="majorBidi"/>
+      <w:rFonts w:asciiTheme="majorHAnsi" w:cstheme="majorBidi" w:eastAsiaTheme="majorEastAsia" w:hAnsiTheme="majorHAnsi"/>
       <w:b/>
       <w:bCs/>
-      <w:color w:val="4F81BD" w:themeColor="accent1"/>
+      <w:color w:themeColor="accent1" w:val="4F81BD"/>
       <w:sz w:val="28"/>
       <w:szCs w:val="28"/>
     </w:rPr>
   </w:style>
-  <w:style w:type="paragraph" w:styleId="Heading3">
+  <w:style w:styleId="Heading3" w:type="paragraph">
     <w:name w:val="Heading 3"/>
     <w:basedOn w:val="Normal"/>
     <w:next w:val="BodyText"/>
@@ -2964,19 +3093,19 @@
     <w:pPr>
       <w:keepNext/>
       <w:keepLines/>
-      <w:spacing w:before="200" w:after="0"/>
+      <w:spacing w:after="0" w:before="200"/>
       <w:outlineLvl w:val="2"/>
     </w:pPr>
     <w:rPr>
-      <w:rFonts w:asciiTheme="majorHAnsi" w:eastAsiaTheme="majorEastAsia" w:hAnsiTheme="majorHAnsi" w:cstheme="majorBidi"/>
+      <w:rFonts w:asciiTheme="majorHAnsi" w:cstheme="majorBidi" w:eastAsiaTheme="majorEastAsia" w:hAnsiTheme="majorHAnsi"/>
       <w:b/>
       <w:bCs/>
-      <w:color w:val="4F81BD" w:themeColor="accent1"/>
+      <w:color w:themeColor="accent1" w:val="4F81BD"/>
       <w:sz w:val="24"/>
       <w:szCs w:val="24"/>
     </w:rPr>
   </w:style>
-  <w:style w:type="paragraph" w:styleId="Heading4">
+  <w:style w:styleId="Heading4" w:type="paragraph">
     <w:name w:val="Heading 4"/>
     <w:basedOn w:val="Normal"/>
     <w:next w:val="BodyText"/>
@@ -2986,19 +3115,19 @@
     <w:pPr>
       <w:keepNext/>
       <w:keepLines/>
-      <w:spacing w:before="200" w:after="0"/>
+      <w:spacing w:after="0" w:before="200"/>
       <w:outlineLvl w:val="3"/>
     </w:pPr>
     <w:rPr>
-      <w:rFonts w:asciiTheme="majorHAnsi" w:eastAsiaTheme="majorEastAsia" w:hAnsiTheme="majorHAnsi" w:cstheme="majorBidi"/>
+      <w:rFonts w:asciiTheme="majorHAnsi" w:cstheme="majorBidi" w:eastAsiaTheme="majorEastAsia" w:hAnsiTheme="majorHAnsi"/>
       <w:i/>
       <w:bCs/>
-      <w:color w:val="4F81BD" w:themeColor="accent1"/>
+      <w:color w:themeColor="accent1" w:val="4F81BD"/>
       <w:sz w:val="24"/>
       <w:szCs w:val="24"/>
     </w:rPr>
   </w:style>
-  <w:style w:type="paragraph" w:styleId="Heading5">
+  <w:style w:styleId="Heading5" w:type="paragraph">
     <w:name w:val="Heading 5"/>
     <w:basedOn w:val="Normal"/>
     <w:next w:val="BodyText"/>
@@ -3008,18 +3137,18 @@
     <w:pPr>
       <w:keepNext/>
       <w:keepLines/>
-      <w:spacing w:before="200" w:after="0"/>
+      <w:spacing w:after="0" w:before="200"/>
       <w:outlineLvl w:val="4"/>
     </w:pPr>
     <w:rPr>
-      <w:rFonts w:asciiTheme="majorHAnsi" w:eastAsiaTheme="majorEastAsia" w:hAnsiTheme="majorHAnsi" w:cstheme="majorBidi"/>
+      <w:rFonts w:asciiTheme="majorHAnsi" w:cstheme="majorBidi" w:eastAsiaTheme="majorEastAsia" w:hAnsiTheme="majorHAnsi"/>
       <w:iCs/>
-      <w:color w:val="4F81BD" w:themeColor="accent1"/>
+      <w:color w:themeColor="accent1" w:val="4F81BD"/>
       <w:sz w:val="24"/>
       <w:szCs w:val="24"/>
     </w:rPr>
   </w:style>
-  <w:style w:type="paragraph" w:styleId="Heading6">
+  <w:style w:styleId="Heading6" w:type="paragraph">
     <w:name w:val="Heading 6"/>
     <w:basedOn w:val="Normal"/>
     <w:next w:val="BodyText"/>
@@ -3029,17 +3158,17 @@
     <w:pPr>
       <w:keepNext/>
       <w:keepLines/>
-      <w:spacing w:before="200" w:after="0"/>
+      <w:spacing w:after="0" w:before="200"/>
       <w:outlineLvl w:val="5"/>
     </w:pPr>
     <w:rPr>
-      <w:rFonts w:asciiTheme="majorHAnsi" w:eastAsiaTheme="majorEastAsia" w:hAnsiTheme="majorHAnsi" w:cstheme="majorBidi"/>
-      <w:color w:val="4F81BD" w:themeColor="accent1"/>
+      <w:rFonts w:asciiTheme="majorHAnsi" w:cstheme="majorBidi" w:eastAsiaTheme="majorEastAsia" w:hAnsiTheme="majorHAnsi"/>
+      <w:color w:themeColor="accent1" w:val="4F81BD"/>
       <w:sz w:val="24"/>
       <w:szCs w:val="24"/>
     </w:rPr>
   </w:style>
-  <w:style w:type="paragraph" w:styleId="Heading7">
+  <w:style w:styleId="Heading7" w:type="paragraph">
     <w:name w:val="Heading 7"/>
     <w:basedOn w:val="Normal"/>
     <w:next w:val="BodyText"/>
@@ -3049,17 +3178,17 @@
     <w:pPr>
       <w:keepNext/>
       <w:keepLines/>
-      <w:spacing w:before="200" w:after="0"/>
+      <w:spacing w:after="0" w:before="200"/>
       <w:outlineLvl w:val="6"/>
     </w:pPr>
     <w:rPr>
-      <w:rFonts w:asciiTheme="majorHAnsi" w:eastAsiaTheme="majorEastAsia" w:hAnsiTheme="majorHAnsi" w:cstheme="majorBidi"/>
-      <w:color w:val="4F81BD" w:themeColor="accent1"/>
+      <w:rFonts w:asciiTheme="majorHAnsi" w:cstheme="majorBidi" w:eastAsiaTheme="majorEastAsia" w:hAnsiTheme="majorHAnsi"/>
+      <w:color w:themeColor="accent1" w:val="4F81BD"/>
       <w:sz w:val="24"/>
       <w:szCs w:val="24"/>
     </w:rPr>
   </w:style>
-  <w:style w:type="paragraph" w:styleId="Heading8">
+  <w:style w:styleId="Heading8" w:type="paragraph">
     <w:name w:val="Heading 8"/>
     <w:basedOn w:val="Normal"/>
     <w:next w:val="BodyText"/>
@@ -3069,17 +3198,17 @@
     <w:pPr>
       <w:keepNext/>
       <w:keepLines/>
-      <w:spacing w:before="200" w:after="0"/>
+      <w:spacing w:after="0" w:before="200"/>
       <w:outlineLvl w:val="7"/>
     </w:pPr>
     <w:rPr>
-      <w:rFonts w:asciiTheme="majorHAnsi" w:eastAsiaTheme="majorEastAsia" w:hAnsiTheme="majorHAnsi" w:cstheme="majorBidi"/>
-      <w:color w:val="4F81BD" w:themeColor="accent1"/>
+      <w:rFonts w:asciiTheme="majorHAnsi" w:cstheme="majorBidi" w:eastAsiaTheme="majorEastAsia" w:hAnsiTheme="majorHAnsi"/>
+      <w:color w:themeColor="accent1" w:val="4F81BD"/>
       <w:sz w:val="24"/>
       <w:szCs w:val="24"/>
     </w:rPr>
   </w:style>
-  <w:style w:type="paragraph" w:styleId="Heading9">
+  <w:style w:styleId="Heading9" w:type="paragraph">
     <w:name w:val="Heading 9"/>
     <w:basedOn w:val="Normal"/>
     <w:next w:val="BodyText"/>
@@ -3089,17 +3218,17 @@
     <w:pPr>
       <w:keepNext/>
       <w:keepLines/>
-      <w:spacing w:before="200" w:after="0"/>
+      <w:spacing w:after="0" w:before="200"/>
       <w:outlineLvl w:val="8"/>
     </w:pPr>
     <w:rPr>
-      <w:rFonts w:asciiTheme="majorHAnsi" w:eastAsiaTheme="majorEastAsia" w:hAnsiTheme="majorHAnsi" w:cstheme="majorBidi"/>
-      <w:color w:val="4F81BD" w:themeColor="accent1"/>
+      <w:rFonts w:asciiTheme="majorHAnsi" w:cstheme="majorBidi" w:eastAsiaTheme="majorEastAsia" w:hAnsiTheme="majorHAnsi"/>
+      <w:color w:themeColor="accent1" w:val="4F81BD"/>
       <w:sz w:val="24"/>
       <w:szCs w:val="24"/>
     </w:rPr>
   </w:style>
-  <w:style w:type="paragraph" w:styleId="BlockText">
+  <w:style w:styleId="BlockText" w:type="paragraph">
     <w:name w:val="Block Text"/>
     <w:basedOn w:val="BodyText"/>
     <w:next w:val="BodyText"/>
@@ -3107,11 +3236,11 @@
     <w:unhideWhenUsed/>
     <w:qFormat/>
     <w:pPr>
-      <w:spacing w:before="100" w:after="100"/>
+      <w:spacing w:after="100" w:before="100"/>
       <w:ind w:firstLine="0" w:left="480" w:right="480"/>
     </w:pPr>
   </w:style>
-  <w:style w:type="paragraph" w:styleId="FootnoteText">
+  <w:style w:styleId="FootnoteText" w:type="paragraph">
     <w:name w:val="Footnote Text"/>
     <w:basedOn w:val="Normal"/>
     <w:next w:val="FootnoteText"/>
@@ -3119,30 +3248,30 @@
     <w:unhideWhenUsed/>
     <w:qFormat/>
   </w:style>
-  <w:style w:type="character" w:default="1" w:styleId="DefaultParagraphFont">
+  <w:style w:default="1" w:styleId="DefaultParagraphFont" w:type="character">
     <w:name w:val="Default Paragraph Font"/>
     <w:semiHidden/>
     <w:unhideWhenUsed/>
   </w:style>
-  <w:style w:type="table" w:default="1" w:styleId="Table">
+  <w:style w:default="1" w:styleId="Table" w:type="table">
     <w:name w:val="Table"/>
     <w:basedOn w:val="TableNormal"/>
     <w:semiHidden/>
     <w:unhideWhenUsed/>
     <w:qFormat/>
     <w:tblPr>
-      <w:tblInd w:w="0" w:type="dxa"/>
+      <w:tblInd w:type="dxa" w:w="0"/>
       <w:tblCellMar>
-        <w:top w:w="0" w:type="dxa"/>
-        <w:left w:w="108" w:type="dxa"/>
-        <w:bottom w:w="0" w:type="dxa"/>
-        <w:right w:w="108" w:type="dxa"/>
+        <w:top w:type="dxa" w:w="0"/>
+        <w:left w:type="dxa" w:w="108"/>
+        <w:bottom w:type="dxa" w:w="0"/>
+        <w:right w:type="dxa" w:w="108"/>
       </w:tblCellMar>
     </w:tblPr>
     <w:tblStylePr w:type="firstRow">
       <w:tblPr>
         <w:jc w:val="left"/>
-        <w:tblInd w:w="0" w:type="dxa"/>
+        <w:tblInd w:type="dxa" w:w="0"/>
       </w:tblPr>
       <w:trPr>
         <w:jc w:val="left"/>
@@ -3155,7 +3284,7 @@
       </w:tcPr>
     </w:tblStylePr>
   </w:style>
-  <w:style w:type="paragraph" w:customStyle="1" w:styleId="DefinitionTerm">
+  <w:style w:customStyle="1" w:styleId="DefinitionTerm" w:type="paragraph">
     <w:name w:val="Definition Term"/>
     <w:basedOn w:val="Normal"/>
     <w:next w:val="Definition"/>
@@ -3168,49 +3297,49 @@
       <w:b/>
     </w:rPr>
   </w:style>
-  <w:style w:type="paragraph" w:customStyle="1" w:styleId="Definition">
+  <w:style w:customStyle="1" w:styleId="Definition" w:type="paragraph">
     <w:name w:val="Definition"/>
     <w:basedOn w:val="Normal"/>
   </w:style>
-  <w:style w:type="paragraph" w:styleId="Caption">
+  <w:style w:styleId="Caption" w:type="paragraph">
     <w:name w:val="Caption"/>
     <w:basedOn w:val="Normal"/>
     <w:link w:val="BodyTextChar"/>
     <w:pPr>
-      <w:spacing w:before="0" w:after="120"/>
+      <w:spacing w:after="120" w:before="0"/>
     </w:pPr>
     <w:rPr>
       <w:i/>
     </w:rPr>
   </w:style>
-  <w:style w:type="paragraph" w:customStyle="1" w:styleId="TableCaption">
+  <w:style w:customStyle="1" w:styleId="TableCaption" w:type="paragraph">
     <w:name w:val="Table Caption"/>
     <w:basedOn w:val="Caption"/>
     <w:pPr>
       <w:keepNext/>
     </w:pPr>
   </w:style>
-  <w:style w:type="paragraph" w:customStyle="1" w:styleId="ImageCaption">
+  <w:style w:customStyle="1" w:styleId="ImageCaption" w:type="paragraph">
     <w:name w:val="Image Caption"/>
     <w:basedOn w:val="Caption"/>
   </w:style>
-  <w:style w:type="paragraph" w:customStyle="1" w:styleId="Figure">
+  <w:style w:customStyle="1" w:styleId="Figure" w:type="paragraph">
     <w:name w:val="Figure"/>
     <w:basedOn w:val="Normal"/>
   </w:style>
-  <w:style w:type="paragraph" w:customStyle="1" w:styleId="CaptionedFigure">
+  <w:style w:customStyle="1" w:styleId="CaptionedFigure" w:type="paragraph">
     <w:name w:val="Captioned Figure"/>
     <w:basedOn w:val="Figure"/>
     <w:pPr>
       <w:keepNext/>
     </w:pPr>
   </w:style>
-  <w:style w:type="character" w:customStyle="1" w:styleId="BodyTextChar">
+  <w:style w:customStyle="1" w:styleId="BodyTextChar" w:type="character">
     <w:name w:val="Body Text Char"/>
     <w:basedOn w:val="DefaultParagraphFont"/>
     <w:link w:val="BodyText"/>
   </w:style>
-  <w:style w:type="character" w:customStyle="1" w:styleId="VerbatimChar">
+  <w:style w:customStyle="1" w:styleId="VerbatimChar" w:type="character">
     <w:name w:val="Verbatim Char"/>
     <w:basedOn w:val="BodyTextChar"/>
     <w:rPr>
@@ -3218,25 +3347,25 @@
       <w:sz w:val="22"/>
     </w:rPr>
   </w:style>
-  <w:style w:type="character" w:customStyle="1" w:styleId="SectionNumber">
+  <w:style w:customStyle="1" w:styleId="SectionNumber" w:type="character">
     <w:name w:val="Section Number"/>
     <w:basedOn w:val="BodyTextChar"/>
   </w:style>
-  <w:style w:type="character" w:styleId="FootnoteReference">
+  <w:style w:styleId="FootnoteReference" w:type="character">
     <w:name w:val="Footnote Reference"/>
     <w:basedOn w:val="BodyTextChar"/>
     <w:rPr>
       <w:vertAlign w:val="superscript"/>
     </w:rPr>
   </w:style>
-  <w:style w:type="character" w:styleId="Hyperlink">
+  <w:style w:styleId="Hyperlink" w:type="character">
     <w:name w:val="Hyperlink"/>
     <w:basedOn w:val="BodyTextChar"/>
     <w:rPr>
-      <w:color w:val="4F81BD" w:themeColor="accent1"/>
-    </w:rPr>
-  </w:style>
-  <w:style w:type="paragraph" w:styleId="TOCHeading">
+      <w:color w:themeColor="accent1" w:val="4F81BD"/>
+    </w:rPr>
+  </w:style>
+  <w:style w:styleId="TOCHeading" w:type="paragraph">
     <w:name w:val="TOC Heading"/>
     <w:basedOn w:val="Heading1"/>
     <w:next w:val="BodyText"/>
@@ -3248,10 +3377,10 @@
       <w:outlineLvl w:val="9"/>
     </w:pPr>
     <w:rPr>
-      <w:rFonts w:asciiTheme="majorHAnsi" w:eastAsiaTheme="majorEastAsia" w:hAnsiTheme="majorHAnsi" w:cstheme="majorBidi"/>
+      <w:rFonts w:asciiTheme="majorHAnsi" w:cstheme="majorBidi" w:eastAsiaTheme="majorEastAsia" w:hAnsiTheme="majorHAnsi"/>
       <w:b w:val="0"/>
       <w:bCs w:val="0"/>
-      <w:color w:val="365F91" w:themeColor="accent1" w:themeShade="BF"/>
+      <w:color w:themeColor="accent1" w:themeShade="BF" w:val="365F91"/>
     </w:rPr>
   </w:style>
   <w:style w:type="paragraph" w:customStyle="1" w:styleId="SourceCode">

</xml_diff>